<commit_message>
añadir data bases de power bi
</commit_message>
<xml_diff>
--- a/flujos_prueba/Mexicali/flujo_1_optimalRangesKpisDashboardPackaging/reportPDF/TEST  TC 03MPC02DPEFFICIENCYCAPACITYWASTEDOWNTIMEVALUES2.docx
+++ b/flujos_prueba/Mexicali/flujo_1_optimalRangesKpisDashboardPackaging/reportPDF/TEST  TC 03MPC02DPEFFICIENCYCAPACITYWASTEDOWNTIMEVALUES2.docx
@@ -302,7 +302,7 @@
           </w:tcPr>
           <w:p>
             <w:r>
-              <w:t xml:space="preserve">21/10/2023 23:01:13</w:t>
+              <w:t xml:space="preserve">06/11/2023 11:23:36</w:t>
             </w:r>
           </w:p>
         </w:tc>
@@ -857,7 +857,7 @@
         <w:tab/>
       </w:r>
       <w:r>
-        <w:t xml:space="preserve">85.0</w:t>
+        <w:t xml:space="preserve">80.0</w:t>
       </w:r>
       <w:r>
         <w:tab/>
@@ -1181,6 +1181,654 @@
         <w:tab/>
       </w:r>
       <w:r>
+        <w:t xml:space="preserve">70.0</w:t>
+      </w:r>
+      <w:r>
+        <w:tab/>
+      </w:r>
+      <w:r>
+        <w:t xml:space="preserve"/>
+      </w:r>
+      <w:r>
+        <w:tab/>
+      </w:r>
+      <w:r>
+        <w:t xml:space="preserve">OK</w:t>
+      </w:r>
+      <w:r>
+        <w:tab/>
+      </w:r>
+      <w:r>
+        <w:t xml:space="preserve"/>
+        <w:br/>
+        <w:t xml:space="preserve">-----------------------------------------------------------------------------------------------------------------</w:t>
+        <w:br/>
+        <w:t xml:space="preserve"/>
+      </w:r>
+      <w:r>
+        <w:tab/>
+      </w:r>
+      <w:r>
+        <w:t xml:space="preserve">PC1PKG10</w:t>
+      </w:r>
+      <w:r>
+        <w:tab/>
+      </w:r>
+      <w:r>
+        <w:t xml:space="preserve"/>
+      </w:r>
+      <w:r>
+        <w:tab/>
+      </w:r>
+      <w:r>
+        <w:t xml:space="preserve">NP &gt;= 0  </w:t>
+      </w:r>
+      <w:r>
+        <w:tab/>
+      </w:r>
+      <w:r>
+        <w:t xml:space="preserve"/>
+      </w:r>
+      <w:r>
+        <w:tab/>
+      </w:r>
+      <w:r>
+        <w:t xml:space="preserve">80.0</w:t>
+      </w:r>
+      <w:r>
+        <w:tab/>
+      </w:r>
+      <w:r>
+        <w:t xml:space="preserve"/>
+      </w:r>
+      <w:r>
+        <w:tab/>
+      </w:r>
+      <w:r>
+        <w:t xml:space="preserve">OK</w:t>
+      </w:r>
+      <w:r>
+        <w:tab/>
+      </w:r>
+      <w:r>
+        <w:t xml:space="preserve"/>
+        <w:br/>
+        <w:t xml:space="preserve">-----------------------------------------------------------------------------------------------------------------</w:t>
+        <w:br/>
+        <w:t xml:space="preserve"/>
+      </w:r>
+      <w:r>
+        <w:tab/>
+      </w:r>
+      <w:r>
+        <w:t xml:space="preserve">PC1PKG10</w:t>
+      </w:r>
+      <w:r>
+        <w:tab/>
+      </w:r>
+      <w:r>
+        <w:t xml:space="preserve"/>
+      </w:r>
+      <w:r>
+        <w:tab/>
+      </w:r>
+      <w:r>
+        <w:t xml:space="preserve">NE &gt;= 0  </w:t>
+      </w:r>
+      <w:r>
+        <w:tab/>
+      </w:r>
+      <w:r>
+        <w:t xml:space="preserve"/>
+      </w:r>
+      <w:r>
+        <w:tab/>
+      </w:r>
+      <w:r>
+        <w:t xml:space="preserve">0.0</w:t>
+      </w:r>
+      <w:r>
+        <w:tab/>
+      </w:r>
+      <w:r>
+        <w:t xml:space="preserve"/>
+      </w:r>
+      <w:r>
+        <w:tab/>
+      </w:r>
+      <w:r>
+        <w:t xml:space="preserve">Failed</w:t>
+      </w:r>
+      <w:r>
+        <w:tab/>
+      </w:r>
+      <w:r>
+        <w:t xml:space="preserve"/>
+        <w:br/>
+        <w:t xml:space="preserve">-----------------------------------------------------------------------------------------------------------------</w:t>
+        <w:br/>
+        <w:t xml:space="preserve"/>
+      </w:r>
+      <w:r>
+        <w:tab/>
+      </w:r>
+      <w:r>
+        <w:t xml:space="preserve">PC1PKG10</w:t>
+      </w:r>
+      <w:r>
+        <w:tab/>
+      </w:r>
+      <w:r>
+        <w:t xml:space="preserve"/>
+      </w:r>
+      <w:r>
+        <w:tab/>
+      </w:r>
+      <w:r>
+        <w:t xml:space="preserve">D = 20</w:t>
+      </w:r>
+      <w:r>
+        <w:tab/>
+      </w:r>
+      <w:r>
+        <w:t xml:space="preserve">  </w:t>
+      </w:r>
+      <w:r>
+        <w:tab/>
+      </w:r>
+      <w:r>
+        <w:t xml:space="preserve"/>
+      </w:r>
+      <w:r>
+        <w:tab/>
+      </w:r>
+      <w:r>
+        <w:t xml:space="preserve">100.0</w:t>
+      </w:r>
+      <w:r>
+        <w:tab/>
+      </w:r>
+      <w:r>
+        <w:t xml:space="preserve"/>
+      </w:r>
+      <w:r>
+        <w:tab/>
+      </w:r>
+      <w:r>
+        <w:t xml:space="preserve">Failed</w:t>
+      </w:r>
+      <w:r>
+        <w:tab/>
+      </w:r>
+      <w:r>
+        <w:t xml:space="preserve"/>
+        <w:br/>
+        <w:t xml:space="preserve">-----------------------------------------------------------------------------------------------------------------</w:t>
+        <w:br/>
+        <w:t xml:space="preserve"/>
+      </w:r>
+      <w:r>
+        <w:tab/>
+      </w:r>
+      <w:r>
+        <w:t xml:space="preserve">PC1PKG10</w:t>
+      </w:r>
+      <w:r>
+        <w:tab/>
+      </w:r>
+      <w:r>
+        <w:t xml:space="preserve"/>
+      </w:r>
+      <w:r>
+        <w:tab/>
+      </w:r>
+      <w:r>
+        <w:t xml:space="preserve">T &gt;= 0</w:t>
+      </w:r>
+      <w:r>
+        <w:tab/>
+      </w:r>
+      <w:r>
+        <w:t xml:space="preserve">  </w:t>
+      </w:r>
+      <w:r>
+        <w:tab/>
+      </w:r>
+      <w:r>
+        <w:t xml:space="preserve"/>
+      </w:r>
+      <w:r>
+        <w:tab/>
+      </w:r>
+      <w:r>
+        <w:t xml:space="preserve">0.0</w:t>
+      </w:r>
+      <w:r>
+        <w:tab/>
+      </w:r>
+      <w:r>
+        <w:t xml:space="preserve"/>
+      </w:r>
+      <w:r>
+        <w:tab/>
+      </w:r>
+      <w:r>
+        <w:t xml:space="preserve">Fail</w:t>
+      </w:r>
+      <w:r>
+        <w:tab/>
+      </w:r>
+      <w:r>
+        <w:t xml:space="preserve"/>
+        <w:br/>
+        <w:t xml:space="preserve">-----------------------------------------------------------------------------------------------------------------</w:t>
+        <w:br/>
+        <w:t xml:space="preserve"/>
+      </w:r>
+      <w:r>
+        <w:tab/>
+      </w:r>
+      <w:r>
+        <w:t xml:space="preserve">PC1PKG10</w:t>
+      </w:r>
+      <w:r>
+        <w:tab/>
+      </w:r>
+      <w:r>
+        <w:t xml:space="preserve"/>
+      </w:r>
+      <w:r>
+        <w:tab/>
+      </w:r>
+      <w:r>
+        <w:t xml:space="preserve">W&gt;=0 W10%</w:t>
+      </w:r>
+      <w:r>
+        <w:tab/>
+      </w:r>
+      <w:r>
+        <w:t xml:space="preserve"/>
+      </w:r>
+      <w:r>
+        <w:tab/>
+      </w:r>
+      <w:r>
+        <w:t xml:space="preserve">0.0</w:t>
+      </w:r>
+      <w:r>
+        <w:tab/>
+      </w:r>
+      <w:r>
+        <w:t xml:space="preserve"/>
+      </w:r>
+      <w:r>
+        <w:tab/>
+      </w:r>
+      <w:r>
+        <w:t xml:space="preserve">Fail</w:t>
+      </w:r>
+      <w:r>
+        <w:tab/>
+      </w:r>
+      <w:r>
+        <w:t xml:space="preserve"/>
+        <w:br/>
+        <w:t xml:space="preserve">-----------------------------------------------------------------------------------------------------------------</w:t>
+        <w:br/>
+        <w:t xml:space="preserve"/>
+      </w:r>
+      <w:r>
+        <w:tab/>
+      </w:r>
+      <w:r>
+        <w:t xml:space="preserve">PC1PKG11</w:t>
+      </w:r>
+      <w:r>
+        <w:tab/>
+      </w:r>
+      <w:r>
+        <w:t xml:space="preserve"/>
+      </w:r>
+      <w:r>
+        <w:tab/>
+      </w:r>
+      <w:r>
+        <w:t xml:space="preserve">SP &gt;= 0  </w:t>
+      </w:r>
+      <w:r>
+        <w:tab/>
+      </w:r>
+      <w:r>
+        <w:t xml:space="preserve"/>
+      </w:r>
+      <w:r>
+        <w:tab/>
+      </w:r>
+      <w:r>
+        <w:t xml:space="preserve">80.0</w:t>
+      </w:r>
+      <w:r>
+        <w:tab/>
+      </w:r>
+      <w:r>
+        <w:t xml:space="preserve"/>
+      </w:r>
+      <w:r>
+        <w:tab/>
+      </w:r>
+      <w:r>
+        <w:t xml:space="preserve">OK</w:t>
+      </w:r>
+      <w:r>
+        <w:tab/>
+      </w:r>
+      <w:r>
+        <w:t xml:space="preserve"/>
+        <w:br/>
+        <w:t xml:space="preserve">-----------------------------------------------------------------------------------------------------------------</w:t>
+        <w:br/>
+        <w:t xml:space="preserve"/>
+      </w:r>
+      <w:r>
+        <w:tab/>
+      </w:r>
+      <w:r>
+        <w:t xml:space="preserve">PC1PKG11</w:t>
+      </w:r>
+      <w:r>
+        <w:tab/>
+      </w:r>
+      <w:r>
+        <w:t xml:space="preserve"/>
+      </w:r>
+      <w:r>
+        <w:tab/>
+      </w:r>
+      <w:r>
+        <w:t xml:space="preserve">NP &gt;= 0  </w:t>
+      </w:r>
+      <w:r>
+        <w:tab/>
+      </w:r>
+      <w:r>
+        <w:t xml:space="preserve"/>
+      </w:r>
+      <w:r>
+        <w:tab/>
+      </w:r>
+      <w:r>
+        <w:t xml:space="preserve">80.0</w:t>
+      </w:r>
+      <w:r>
+        <w:tab/>
+      </w:r>
+      <w:r>
+        <w:t xml:space="preserve"/>
+      </w:r>
+      <w:r>
+        <w:tab/>
+      </w:r>
+      <w:r>
+        <w:t xml:space="preserve">OK</w:t>
+      </w:r>
+      <w:r>
+        <w:tab/>
+      </w:r>
+      <w:r>
+        <w:t xml:space="preserve"/>
+        <w:br/>
+        <w:t xml:space="preserve">-----------------------------------------------------------------------------------------------------------------</w:t>
+        <w:br/>
+        <w:t xml:space="preserve"/>
+      </w:r>
+      <w:r>
+        <w:tab/>
+      </w:r>
+      <w:r>
+        <w:t xml:space="preserve">PC1PKG11</w:t>
+      </w:r>
+      <w:r>
+        <w:tab/>
+      </w:r>
+      <w:r>
+        <w:t xml:space="preserve"/>
+      </w:r>
+      <w:r>
+        <w:tab/>
+      </w:r>
+      <w:r>
+        <w:t xml:space="preserve">NE &gt;= 0  </w:t>
+      </w:r>
+      <w:r>
+        <w:tab/>
+      </w:r>
+      <w:r>
+        <w:t xml:space="preserve"/>
+      </w:r>
+      <w:r>
+        <w:tab/>
+      </w:r>
+      <w:r>
+        <w:t xml:space="preserve">0.0</w:t>
+      </w:r>
+      <w:r>
+        <w:tab/>
+      </w:r>
+      <w:r>
+        <w:t xml:space="preserve"/>
+      </w:r>
+      <w:r>
+        <w:tab/>
+      </w:r>
+      <w:r>
+        <w:t xml:space="preserve">Failed</w:t>
+      </w:r>
+      <w:r>
+        <w:tab/>
+      </w:r>
+      <w:r>
+        <w:t xml:space="preserve"/>
+        <w:br/>
+        <w:t xml:space="preserve">-----------------------------------------------------------------------------------------------------------------</w:t>
+        <w:br/>
+        <w:t xml:space="preserve"/>
+      </w:r>
+      <w:r>
+        <w:tab/>
+      </w:r>
+      <w:r>
+        <w:t xml:space="preserve">PC1PKG11</w:t>
+      </w:r>
+      <w:r>
+        <w:tab/>
+      </w:r>
+      <w:r>
+        <w:t xml:space="preserve"/>
+      </w:r>
+      <w:r>
+        <w:tab/>
+      </w:r>
+      <w:r>
+        <w:t xml:space="preserve">D = 20</w:t>
+      </w:r>
+      <w:r>
+        <w:tab/>
+      </w:r>
+      <w:r>
+        <w:t xml:space="preserve">  </w:t>
+      </w:r>
+      <w:r>
+        <w:tab/>
+      </w:r>
+      <w:r>
+        <w:t xml:space="preserve"/>
+      </w:r>
+      <w:r>
+        <w:tab/>
+      </w:r>
+      <w:r>
+        <w:t xml:space="preserve">100.0</w:t>
+      </w:r>
+      <w:r>
+        <w:tab/>
+      </w:r>
+      <w:r>
+        <w:t xml:space="preserve"/>
+      </w:r>
+      <w:r>
+        <w:tab/>
+      </w:r>
+      <w:r>
+        <w:t xml:space="preserve">Failed</w:t>
+      </w:r>
+      <w:r>
+        <w:tab/>
+      </w:r>
+      <w:r>
+        <w:t xml:space="preserve"/>
+        <w:br/>
+        <w:t xml:space="preserve">-----------------------------------------------------------------------------------------------------------------</w:t>
+        <w:br/>
+        <w:t xml:space="preserve"/>
+      </w:r>
+      <w:r>
+        <w:tab/>
+      </w:r>
+      <w:r>
+        <w:t xml:space="preserve">PC1PKG11</w:t>
+      </w:r>
+      <w:r>
+        <w:tab/>
+      </w:r>
+      <w:r>
+        <w:t xml:space="preserve"/>
+      </w:r>
+      <w:r>
+        <w:tab/>
+      </w:r>
+      <w:r>
+        <w:t xml:space="preserve">T &gt;= 0</w:t>
+      </w:r>
+      <w:r>
+        <w:tab/>
+      </w:r>
+      <w:r>
+        <w:t xml:space="preserve">  </w:t>
+      </w:r>
+      <w:r>
+        <w:tab/>
+      </w:r>
+      <w:r>
+        <w:t xml:space="preserve"/>
+      </w:r>
+      <w:r>
+        <w:tab/>
+      </w:r>
+      <w:r>
+        <w:t xml:space="preserve">0.0</w:t>
+      </w:r>
+      <w:r>
+        <w:tab/>
+      </w:r>
+      <w:r>
+        <w:t xml:space="preserve"/>
+      </w:r>
+      <w:r>
+        <w:tab/>
+      </w:r>
+      <w:r>
+        <w:t xml:space="preserve">Fail</w:t>
+      </w:r>
+      <w:r>
+        <w:tab/>
+      </w:r>
+      <w:r>
+        <w:t xml:space="preserve"/>
+        <w:br/>
+        <w:t xml:space="preserve">-----------------------------------------------------------------------------------------------------------------</w:t>
+        <w:br/>
+        <w:t xml:space="preserve"/>
+      </w:r>
+      <w:r>
+        <w:tab/>
+      </w:r>
+      <w:r>
+        <w:t xml:space="preserve">PC1PKG11</w:t>
+      </w:r>
+      <w:r>
+        <w:tab/>
+      </w:r>
+      <w:r>
+        <w:t xml:space="preserve"/>
+      </w:r>
+      <w:r>
+        <w:tab/>
+      </w:r>
+      <w:r>
+        <w:t xml:space="preserve">W&gt;=0 W10%</w:t>
+      </w:r>
+      <w:r>
+        <w:tab/>
+      </w:r>
+      <w:r>
+        <w:t xml:space="preserve"/>
+      </w:r>
+      <w:r>
+        <w:tab/>
+      </w:r>
+      <w:r>
+        <w:t xml:space="preserve">0.0</w:t>
+      </w:r>
+      <w:r>
+        <w:tab/>
+      </w:r>
+      <w:r>
+        <w:t xml:space="preserve"/>
+      </w:r>
+      <w:r>
+        <w:tab/>
+      </w:r>
+      <w:r>
+        <w:t xml:space="preserve">Fail</w:t>
+      </w:r>
+      <w:r>
+        <w:tab/>
+      </w:r>
+      <w:r>
+        <w:t xml:space="preserve"/>
+        <w:br/>
+        <w:t xml:space="preserve">-----------------------------------------------------------------------------------------------------------------</w:t>
+        <w:br/>
+        <w:t xml:space="preserve"/>
+      </w:r>
+      <w:r>
+        <w:tab/>
+      </w:r>
+      <w:r>
+        <w:t xml:space="preserve">PC1PKG12</w:t>
+      </w:r>
+      <w:r>
+        <w:tab/>
+      </w:r>
+      <w:r>
+        <w:t xml:space="preserve"/>
+      </w:r>
+      <w:r>
+        <w:tab/>
+      </w:r>
+      <w:r>
+        <w:t xml:space="preserve">SP &gt;= 0  </w:t>
+      </w:r>
+      <w:r>
+        <w:tab/>
+      </w:r>
+      <w:r>
+        <w:t xml:space="preserve"/>
+      </w:r>
+      <w:r>
+        <w:tab/>
+      </w:r>
+      <w:r>
         <w:t xml:space="preserve">90.0</w:t>
       </w:r>
       <w:r>
@@ -1209,7 +1857,7 @@
         <w:tab/>
       </w:r>
       <w:r>
-        <w:t xml:space="preserve">PC1PKG10</w:t>
+        <w:t xml:space="preserve">PC1PKG12</w:t>
       </w:r>
       <w:r>
         <w:tab/>
@@ -1261,7 +1909,7 @@
         <w:tab/>
       </w:r>
       <w:r>
-        <w:t xml:space="preserve">PC1PKG10</w:t>
+        <w:t xml:space="preserve">PC1PKG12</w:t>
       </w:r>
       <w:r>
         <w:tab/>
@@ -1313,7 +1961,7 @@
         <w:tab/>
       </w:r>
       <w:r>
-        <w:t xml:space="preserve">PC1PKG10</w:t>
+        <w:t xml:space="preserve">PC1PKG12</w:t>
       </w:r>
       <w:r>
         <w:tab/>
@@ -1371,7 +2019,7 @@
         <w:tab/>
       </w:r>
       <w:r>
-        <w:t xml:space="preserve">PC1PKG10</w:t>
+        <w:t xml:space="preserve">PC1PKG12</w:t>
       </w:r>
       <w:r>
         <w:tab/>
@@ -1429,7 +2077,7 @@
         <w:tab/>
       </w:r>
       <w:r>
-        <w:t xml:space="preserve">PC1PKG10</w:t>
+        <w:t xml:space="preserve">PC1PKG12</w:t>
       </w:r>
       <w:r>
         <w:tab/>
@@ -1481,7 +2129,7 @@
         <w:tab/>
       </w:r>
       <w:r>
-        <w:t xml:space="preserve">PC1PKG11</w:t>
+        <w:t xml:space="preserve">PC1PKG13</w:t>
       </w:r>
       <w:r>
         <w:tab/>
@@ -1533,7 +2181,7 @@
         <w:tab/>
       </w:r>
       <w:r>
-        <w:t xml:space="preserve">PC1PKG11</w:t>
+        <w:t xml:space="preserve">PC1PKG13</w:t>
       </w:r>
       <w:r>
         <w:tab/>
@@ -1585,7 +2233,7 @@
         <w:tab/>
       </w:r>
       <w:r>
-        <w:t xml:space="preserve">PC1PKG11</w:t>
+        <w:t xml:space="preserve">PC1PKG13</w:t>
       </w:r>
       <w:r>
         <w:tab/>
@@ -1637,7 +2285,7 @@
         <w:tab/>
       </w:r>
       <w:r>
-        <w:t xml:space="preserve">PC1PKG11</w:t>
+        <w:t xml:space="preserve">PC1PKG13</w:t>
       </w:r>
       <w:r>
         <w:tab/>
@@ -1695,7 +2343,7 @@
         <w:tab/>
       </w:r>
       <w:r>
-        <w:t xml:space="preserve">PC1PKG11</w:t>
+        <w:t xml:space="preserve">PC1PKG13</w:t>
       </w:r>
       <w:r>
         <w:tab/>
@@ -1753,7 +2401,7 @@
         <w:tab/>
       </w:r>
       <w:r>
-        <w:t xml:space="preserve">PC1PKG11</w:t>
+        <w:t xml:space="preserve">PC1PKG13</w:t>
       </w:r>
       <w:r>
         <w:tab/>
@@ -1805,7 +2453,7 @@
         <w:tab/>
       </w:r>
       <w:r>
-        <w:t xml:space="preserve">PC1PKG12</w:t>
+        <w:t xml:space="preserve">PC1PKG14</w:t>
       </w:r>
       <w:r>
         <w:tab/>
@@ -1829,7 +2477,7 @@
         <w:tab/>
       </w:r>
       <w:r>
-        <w:t xml:space="preserve">90.0</w:t>
+        <w:t xml:space="preserve">80.0</w:t>
       </w:r>
       <w:r>
         <w:tab/>
@@ -1857,7 +2505,7 @@
         <w:tab/>
       </w:r>
       <w:r>
-        <w:t xml:space="preserve">PC1PKG12</w:t>
+        <w:t xml:space="preserve">PC1PKG14</w:t>
       </w:r>
       <w:r>
         <w:tab/>
@@ -1909,7 +2557,7 @@
         <w:tab/>
       </w:r>
       <w:r>
-        <w:t xml:space="preserve">PC1PKG12</w:t>
+        <w:t xml:space="preserve">PC1PKG14</w:t>
       </w:r>
       <w:r>
         <w:tab/>
@@ -1961,7 +2609,7 @@
         <w:tab/>
       </w:r>
       <w:r>
-        <w:t xml:space="preserve">PC1PKG12</w:t>
+        <w:t xml:space="preserve">PC1PKG14</w:t>
       </w:r>
       <w:r>
         <w:tab/>
@@ -2019,7 +2667,7 @@
         <w:tab/>
       </w:r>
       <w:r>
-        <w:t xml:space="preserve">PC1PKG12</w:t>
+        <w:t xml:space="preserve">PC1PKG14</w:t>
       </w:r>
       <w:r>
         <w:tab/>
@@ -2077,7 +2725,7 @@
         <w:tab/>
       </w:r>
       <w:r>
-        <w:t xml:space="preserve">PC1PKG12</w:t>
+        <w:t xml:space="preserve">PC1PKG14</w:t>
       </w:r>
       <w:r>
         <w:tab/>
@@ -2129,7 +2777,7 @@
         <w:tab/>
       </w:r>
       <w:r>
-        <w:t xml:space="preserve">PC1PKG13</w:t>
+        <w:t xml:space="preserve">PC1PKG15</w:t>
       </w:r>
       <w:r>
         <w:tab/>
@@ -2153,655 +2801,7 @@
         <w:tab/>
       </w:r>
       <w:r>
-        <w:t xml:space="preserve">90.0</w:t>
-      </w:r>
-      <w:r>
-        <w:tab/>
-      </w:r>
-      <w:r>
-        <w:t xml:space="preserve"/>
-      </w:r>
-      <w:r>
-        <w:tab/>
-      </w:r>
-      <w:r>
-        <w:t xml:space="preserve">OK</w:t>
-      </w:r>
-      <w:r>
-        <w:tab/>
-      </w:r>
-      <w:r>
-        <w:t xml:space="preserve"/>
-        <w:br/>
-        <w:t xml:space="preserve">-----------------------------------------------------------------------------------------------------------------</w:t>
-        <w:br/>
-        <w:t xml:space="preserve"/>
-      </w:r>
-      <w:r>
-        <w:tab/>
-      </w:r>
-      <w:r>
-        <w:t xml:space="preserve">PC1PKG13</w:t>
-      </w:r>
-      <w:r>
-        <w:tab/>
-      </w:r>
-      <w:r>
-        <w:t xml:space="preserve"/>
-      </w:r>
-      <w:r>
-        <w:tab/>
-      </w:r>
-      <w:r>
-        <w:t xml:space="preserve">NP &gt;= 0  </w:t>
-      </w:r>
-      <w:r>
-        <w:tab/>
-      </w:r>
-      <w:r>
-        <w:t xml:space="preserve"/>
-      </w:r>
-      <w:r>
-        <w:tab/>
-      </w:r>
-      <w:r>
-        <w:t xml:space="preserve">80.0</w:t>
-      </w:r>
-      <w:r>
-        <w:tab/>
-      </w:r>
-      <w:r>
-        <w:t xml:space="preserve"/>
-      </w:r>
-      <w:r>
-        <w:tab/>
-      </w:r>
-      <w:r>
-        <w:t xml:space="preserve">OK</w:t>
-      </w:r>
-      <w:r>
-        <w:tab/>
-      </w:r>
-      <w:r>
-        <w:t xml:space="preserve"/>
-        <w:br/>
-        <w:t xml:space="preserve">-----------------------------------------------------------------------------------------------------------------</w:t>
-        <w:br/>
-        <w:t xml:space="preserve"/>
-      </w:r>
-      <w:r>
-        <w:tab/>
-      </w:r>
-      <w:r>
-        <w:t xml:space="preserve">PC1PKG13</w:t>
-      </w:r>
-      <w:r>
-        <w:tab/>
-      </w:r>
-      <w:r>
-        <w:t xml:space="preserve"/>
-      </w:r>
-      <w:r>
-        <w:tab/>
-      </w:r>
-      <w:r>
-        <w:t xml:space="preserve">NE &gt;= 0  </w:t>
-      </w:r>
-      <w:r>
-        <w:tab/>
-      </w:r>
-      <w:r>
-        <w:t xml:space="preserve"/>
-      </w:r>
-      <w:r>
-        <w:tab/>
-      </w:r>
-      <w:r>
-        <w:t xml:space="preserve">0.0</w:t>
-      </w:r>
-      <w:r>
-        <w:tab/>
-      </w:r>
-      <w:r>
-        <w:t xml:space="preserve"/>
-      </w:r>
-      <w:r>
-        <w:tab/>
-      </w:r>
-      <w:r>
-        <w:t xml:space="preserve">Failed</w:t>
-      </w:r>
-      <w:r>
-        <w:tab/>
-      </w:r>
-      <w:r>
-        <w:t xml:space="preserve"/>
-        <w:br/>
-        <w:t xml:space="preserve">-----------------------------------------------------------------------------------------------------------------</w:t>
-        <w:br/>
-        <w:t xml:space="preserve"/>
-      </w:r>
-      <w:r>
-        <w:tab/>
-      </w:r>
-      <w:r>
-        <w:t xml:space="preserve">PC1PKG13</w:t>
-      </w:r>
-      <w:r>
-        <w:tab/>
-      </w:r>
-      <w:r>
-        <w:t xml:space="preserve"/>
-      </w:r>
-      <w:r>
-        <w:tab/>
-      </w:r>
-      <w:r>
-        <w:t xml:space="preserve">D = 20</w:t>
-      </w:r>
-      <w:r>
-        <w:tab/>
-      </w:r>
-      <w:r>
-        <w:t xml:space="preserve">  </w:t>
-      </w:r>
-      <w:r>
-        <w:tab/>
-      </w:r>
-      <w:r>
-        <w:t xml:space="preserve"/>
-      </w:r>
-      <w:r>
-        <w:tab/>
-      </w:r>
-      <w:r>
-        <w:t xml:space="preserve">100.0</w:t>
-      </w:r>
-      <w:r>
-        <w:tab/>
-      </w:r>
-      <w:r>
-        <w:t xml:space="preserve"/>
-      </w:r>
-      <w:r>
-        <w:tab/>
-      </w:r>
-      <w:r>
-        <w:t xml:space="preserve">Failed</w:t>
-      </w:r>
-      <w:r>
-        <w:tab/>
-      </w:r>
-      <w:r>
-        <w:t xml:space="preserve"/>
-        <w:br/>
-        <w:t xml:space="preserve">-----------------------------------------------------------------------------------------------------------------</w:t>
-        <w:br/>
-        <w:t xml:space="preserve"/>
-      </w:r>
-      <w:r>
-        <w:tab/>
-      </w:r>
-      <w:r>
-        <w:t xml:space="preserve">PC1PKG13</w:t>
-      </w:r>
-      <w:r>
-        <w:tab/>
-      </w:r>
-      <w:r>
-        <w:t xml:space="preserve"/>
-      </w:r>
-      <w:r>
-        <w:tab/>
-      </w:r>
-      <w:r>
-        <w:t xml:space="preserve">T &gt;= 0</w:t>
-      </w:r>
-      <w:r>
-        <w:tab/>
-      </w:r>
-      <w:r>
-        <w:t xml:space="preserve">  </w:t>
-      </w:r>
-      <w:r>
-        <w:tab/>
-      </w:r>
-      <w:r>
-        <w:t xml:space="preserve"/>
-      </w:r>
-      <w:r>
-        <w:tab/>
-      </w:r>
-      <w:r>
-        <w:t xml:space="preserve">0.0</w:t>
-      </w:r>
-      <w:r>
-        <w:tab/>
-      </w:r>
-      <w:r>
-        <w:t xml:space="preserve"/>
-      </w:r>
-      <w:r>
-        <w:tab/>
-      </w:r>
-      <w:r>
-        <w:t xml:space="preserve">Fail</w:t>
-      </w:r>
-      <w:r>
-        <w:tab/>
-      </w:r>
-      <w:r>
-        <w:t xml:space="preserve"/>
-        <w:br/>
-        <w:t xml:space="preserve">-----------------------------------------------------------------------------------------------------------------</w:t>
-        <w:br/>
-        <w:t xml:space="preserve"/>
-      </w:r>
-      <w:r>
-        <w:tab/>
-      </w:r>
-      <w:r>
-        <w:t xml:space="preserve">PC1PKG13</w:t>
-      </w:r>
-      <w:r>
-        <w:tab/>
-      </w:r>
-      <w:r>
-        <w:t xml:space="preserve"/>
-      </w:r>
-      <w:r>
-        <w:tab/>
-      </w:r>
-      <w:r>
-        <w:t xml:space="preserve">W&gt;=0 W10%</w:t>
-      </w:r>
-      <w:r>
-        <w:tab/>
-      </w:r>
-      <w:r>
-        <w:t xml:space="preserve"/>
-      </w:r>
-      <w:r>
-        <w:tab/>
-      </w:r>
-      <w:r>
-        <w:t xml:space="preserve">0.0</w:t>
-      </w:r>
-      <w:r>
-        <w:tab/>
-      </w:r>
-      <w:r>
-        <w:t xml:space="preserve"/>
-      </w:r>
-      <w:r>
-        <w:tab/>
-      </w:r>
-      <w:r>
-        <w:t xml:space="preserve">Fail</w:t>
-      </w:r>
-      <w:r>
-        <w:tab/>
-      </w:r>
-      <w:r>
-        <w:t xml:space="preserve"/>
-        <w:br/>
-        <w:t xml:space="preserve">-----------------------------------------------------------------------------------------------------------------</w:t>
-        <w:br/>
-        <w:t xml:space="preserve"/>
-      </w:r>
-      <w:r>
-        <w:tab/>
-      </w:r>
-      <w:r>
-        <w:t xml:space="preserve">PC1PKG14</w:t>
-      </w:r>
-      <w:r>
-        <w:tab/>
-      </w:r>
-      <w:r>
-        <w:t xml:space="preserve"/>
-      </w:r>
-      <w:r>
-        <w:tab/>
-      </w:r>
-      <w:r>
-        <w:t xml:space="preserve">SP &gt;= 0  </w:t>
-      </w:r>
-      <w:r>
-        <w:tab/>
-      </w:r>
-      <w:r>
-        <w:t xml:space="preserve"/>
-      </w:r>
-      <w:r>
-        <w:tab/>
-      </w:r>
-      <w:r>
-        <w:t xml:space="preserve">90.0</w:t>
-      </w:r>
-      <w:r>
-        <w:tab/>
-      </w:r>
-      <w:r>
-        <w:t xml:space="preserve"/>
-      </w:r>
-      <w:r>
-        <w:tab/>
-      </w:r>
-      <w:r>
-        <w:t xml:space="preserve">OK</w:t>
-      </w:r>
-      <w:r>
-        <w:tab/>
-      </w:r>
-      <w:r>
-        <w:t xml:space="preserve"/>
-        <w:br/>
-        <w:t xml:space="preserve">-----------------------------------------------------------------------------------------------------------------</w:t>
-        <w:br/>
-        <w:t xml:space="preserve"/>
-      </w:r>
-      <w:r>
-        <w:tab/>
-      </w:r>
-      <w:r>
-        <w:t xml:space="preserve">PC1PKG14</w:t>
-      </w:r>
-      <w:r>
-        <w:tab/>
-      </w:r>
-      <w:r>
-        <w:t xml:space="preserve"/>
-      </w:r>
-      <w:r>
-        <w:tab/>
-      </w:r>
-      <w:r>
-        <w:t xml:space="preserve">NP &gt;= 0  </w:t>
-      </w:r>
-      <w:r>
-        <w:tab/>
-      </w:r>
-      <w:r>
-        <w:t xml:space="preserve"/>
-      </w:r>
-      <w:r>
-        <w:tab/>
-      </w:r>
-      <w:r>
-        <w:t xml:space="preserve">80.0</w:t>
-      </w:r>
-      <w:r>
-        <w:tab/>
-      </w:r>
-      <w:r>
-        <w:t xml:space="preserve"/>
-      </w:r>
-      <w:r>
-        <w:tab/>
-      </w:r>
-      <w:r>
-        <w:t xml:space="preserve">OK</w:t>
-      </w:r>
-      <w:r>
-        <w:tab/>
-      </w:r>
-      <w:r>
-        <w:t xml:space="preserve"/>
-        <w:br/>
-        <w:t xml:space="preserve">-----------------------------------------------------------------------------------------------------------------</w:t>
-        <w:br/>
-        <w:t xml:space="preserve"/>
-      </w:r>
-      <w:r>
-        <w:tab/>
-      </w:r>
-      <w:r>
-        <w:t xml:space="preserve">PC1PKG14</w:t>
-      </w:r>
-      <w:r>
-        <w:tab/>
-      </w:r>
-      <w:r>
-        <w:t xml:space="preserve"/>
-      </w:r>
-      <w:r>
-        <w:tab/>
-      </w:r>
-      <w:r>
-        <w:t xml:space="preserve">NE &gt;= 0  </w:t>
-      </w:r>
-      <w:r>
-        <w:tab/>
-      </w:r>
-      <w:r>
-        <w:t xml:space="preserve"/>
-      </w:r>
-      <w:r>
-        <w:tab/>
-      </w:r>
-      <w:r>
-        <w:t xml:space="preserve">0.0</w:t>
-      </w:r>
-      <w:r>
-        <w:tab/>
-      </w:r>
-      <w:r>
-        <w:t xml:space="preserve"/>
-      </w:r>
-      <w:r>
-        <w:tab/>
-      </w:r>
-      <w:r>
-        <w:t xml:space="preserve">Failed</w:t>
-      </w:r>
-      <w:r>
-        <w:tab/>
-      </w:r>
-      <w:r>
-        <w:t xml:space="preserve"/>
-        <w:br/>
-        <w:t xml:space="preserve">-----------------------------------------------------------------------------------------------------------------</w:t>
-        <w:br/>
-        <w:t xml:space="preserve"/>
-      </w:r>
-      <w:r>
-        <w:tab/>
-      </w:r>
-      <w:r>
-        <w:t xml:space="preserve">PC1PKG14</w:t>
-      </w:r>
-      <w:r>
-        <w:tab/>
-      </w:r>
-      <w:r>
-        <w:t xml:space="preserve"/>
-      </w:r>
-      <w:r>
-        <w:tab/>
-      </w:r>
-      <w:r>
-        <w:t xml:space="preserve">D = 20</w:t>
-      </w:r>
-      <w:r>
-        <w:tab/>
-      </w:r>
-      <w:r>
-        <w:t xml:space="preserve">  </w:t>
-      </w:r>
-      <w:r>
-        <w:tab/>
-      </w:r>
-      <w:r>
-        <w:t xml:space="preserve"/>
-      </w:r>
-      <w:r>
-        <w:tab/>
-      </w:r>
-      <w:r>
-        <w:t xml:space="preserve">100.0</w:t>
-      </w:r>
-      <w:r>
-        <w:tab/>
-      </w:r>
-      <w:r>
-        <w:t xml:space="preserve"/>
-      </w:r>
-      <w:r>
-        <w:tab/>
-      </w:r>
-      <w:r>
-        <w:t xml:space="preserve">Failed</w:t>
-      </w:r>
-      <w:r>
-        <w:tab/>
-      </w:r>
-      <w:r>
-        <w:t xml:space="preserve"/>
-        <w:br/>
-        <w:t xml:space="preserve">-----------------------------------------------------------------------------------------------------------------</w:t>
-        <w:br/>
-        <w:t xml:space="preserve"/>
-      </w:r>
-      <w:r>
-        <w:tab/>
-      </w:r>
-      <w:r>
-        <w:t xml:space="preserve">PC1PKG14</w:t>
-      </w:r>
-      <w:r>
-        <w:tab/>
-      </w:r>
-      <w:r>
-        <w:t xml:space="preserve"/>
-      </w:r>
-      <w:r>
-        <w:tab/>
-      </w:r>
-      <w:r>
-        <w:t xml:space="preserve">T &gt;= 0</w:t>
-      </w:r>
-      <w:r>
-        <w:tab/>
-      </w:r>
-      <w:r>
-        <w:t xml:space="preserve">  </w:t>
-      </w:r>
-      <w:r>
-        <w:tab/>
-      </w:r>
-      <w:r>
-        <w:t xml:space="preserve"/>
-      </w:r>
-      <w:r>
-        <w:tab/>
-      </w:r>
-      <w:r>
-        <w:t xml:space="preserve">0.0</w:t>
-      </w:r>
-      <w:r>
-        <w:tab/>
-      </w:r>
-      <w:r>
-        <w:t xml:space="preserve"/>
-      </w:r>
-      <w:r>
-        <w:tab/>
-      </w:r>
-      <w:r>
-        <w:t xml:space="preserve">Fail</w:t>
-      </w:r>
-      <w:r>
-        <w:tab/>
-      </w:r>
-      <w:r>
-        <w:t xml:space="preserve"/>
-        <w:br/>
-        <w:t xml:space="preserve">-----------------------------------------------------------------------------------------------------------------</w:t>
-        <w:br/>
-        <w:t xml:space="preserve"/>
-      </w:r>
-      <w:r>
-        <w:tab/>
-      </w:r>
-      <w:r>
-        <w:t xml:space="preserve">PC1PKG14</w:t>
-      </w:r>
-      <w:r>
-        <w:tab/>
-      </w:r>
-      <w:r>
-        <w:t xml:space="preserve"/>
-      </w:r>
-      <w:r>
-        <w:tab/>
-      </w:r>
-      <w:r>
-        <w:t xml:space="preserve">W&gt;=0 W10%</w:t>
-      </w:r>
-      <w:r>
-        <w:tab/>
-      </w:r>
-      <w:r>
-        <w:t xml:space="preserve"/>
-      </w:r>
-      <w:r>
-        <w:tab/>
-      </w:r>
-      <w:r>
-        <w:t xml:space="preserve">0.0</w:t>
-      </w:r>
-      <w:r>
-        <w:tab/>
-      </w:r>
-      <w:r>
-        <w:t xml:space="preserve"/>
-      </w:r>
-      <w:r>
-        <w:tab/>
-      </w:r>
-      <w:r>
-        <w:t xml:space="preserve">Fail</w:t>
-      </w:r>
-      <w:r>
-        <w:tab/>
-      </w:r>
-      <w:r>
-        <w:t xml:space="preserve"/>
-        <w:br/>
-        <w:t xml:space="preserve">-----------------------------------------------------------------------------------------------------------------</w:t>
-        <w:br/>
-        <w:t xml:space="preserve"/>
-      </w:r>
-      <w:r>
-        <w:tab/>
-      </w:r>
-      <w:r>
-        <w:t xml:space="preserve">PC1PKG15</w:t>
-      </w:r>
-      <w:r>
-        <w:tab/>
-      </w:r>
-      <w:r>
-        <w:t xml:space="preserve"/>
-      </w:r>
-      <w:r>
-        <w:tab/>
-      </w:r>
-      <w:r>
-        <w:t xml:space="preserve">SP &gt;= 0  </w:t>
-      </w:r>
-      <w:r>
-        <w:tab/>
-      </w:r>
-      <w:r>
-        <w:t xml:space="preserve"/>
-      </w:r>
-      <w:r>
-        <w:tab/>
-      </w:r>
-      <w:r>
-        <w:t xml:space="preserve">85.0</w:t>
+        <w:t xml:space="preserve">70.0</w:t>
       </w:r>
       <w:r>
         <w:tab/>

</xml_diff>